<commit_message>
Revert "Merge branch 'main' of https://github.com/mitsuyuki-ichikawa/GpsTrackerContactApp into main"
This reverts commit 1935b66c4cca8a66a0d147bb3e54105da485e3ff, reversing
changes made to 7034b317223ce682f42547532295f27ae20b19c3.
</commit_message>
<xml_diff>
--- a/新型コロナウイルス接触確認機能付きGPSトラッカー_システム仕様書.docx
+++ b/新型コロナウイルス接触確認機能付きGPSトラッカー_システム仕様書.docx
@@ -9382,7 +9382,7 @@
         <w:rPr>
           <w:rFonts w:ascii="游ゴシック" w:eastAsia="游ゴシック" w:hAnsi="游ゴシック"/>
         </w:rPr>
-        <w:t>wUU,8-cZb(#S$RM</w:t>
+        <w:t>:X(7.}4~M2$5N'L/</w:t>
       </w:r>
       <w:r>
         <w:rPr>
@@ -9461,60 +9461,6 @@
           <w:rFonts w:ascii="游ゴシック" w:eastAsia="游ゴシック" w:hAnsi="游ゴシック"/>
         </w:rPr>
         <w:t>”:20211130</w:t>
-      </w:r>
-      <w:r>
-        <w:rPr>
-          <w:rFonts w:ascii="游ゴシック" w:eastAsia="游ゴシック" w:hAnsi="游ゴシック"/>
-        </w:rPr>
-        <w:t>,</w:t>
-      </w:r>
-    </w:p>
-    <w:p>
-      <w:pPr>
-        <w:widowControl/>
-        <w:adjustRightInd w:val="0"/>
-        <w:snapToGrid w:val="0"/>
-        <w:ind w:left="420" w:firstLine="420"/>
-        <w:jc w:val="left"/>
-        <w:rPr>
-          <w:rFonts w:ascii="游ゴシック" w:eastAsia="游ゴシック" w:hAnsi="游ゴシック"/>
-        </w:rPr>
-      </w:pPr>
-      <w:r>
-        <w:rPr>
-          <w:rFonts w:ascii="游ゴシック" w:eastAsia="游ゴシック" w:hAnsi="游ゴシック"/>
-        </w:rPr>
-        <w:t>“</w:t>
-      </w:r>
-      <w:r>
-        <w:rPr>
-          <w:rFonts w:ascii="游ゴシック" w:eastAsia="游ゴシック" w:hAnsi="游ゴシック"/>
-        </w:rPr>
-        <w:t>temporary</w:t>
-      </w:r>
-      <w:r>
-        <w:rPr>
-          <w:rFonts w:ascii="游ゴシック" w:eastAsia="游ゴシック" w:hAnsi="游ゴシック" w:hint="eastAsia"/>
-        </w:rPr>
-        <w:t xml:space="preserve"> p</w:t>
-      </w:r>
-      <w:r>
-        <w:rPr>
-          <w:rFonts w:ascii="游ゴシック" w:eastAsia="游ゴシック" w:hAnsi="游ゴシック"/>
-        </w:rPr>
-        <w:t>assword”:”</w:t>
-      </w:r>
-      <w:r>
-        <w:rPr>
-          <w:rFonts w:ascii="游ゴシック" w:eastAsia="游ゴシック" w:hAnsi="游ゴシック"/>
-        </w:rPr>
-        <w:t>e8EPSC-.gJZAMy%</w:t>
-      </w:r>
-      <w:r>
-        <w:rPr>
-          <w:rFonts w:ascii="游ゴシック" w:eastAsia="游ゴシック" w:hAnsi="游ゴシック"/>
-        </w:rPr>
-        <w:t>”</w:t>
       </w:r>
     </w:p>
     <w:p>
@@ -9700,76 +9646,6 @@
     <w:p>
       <w:pPr>
         <w:widowControl/>
-        <w:ind w:left="420"/>
-        <w:jc w:val="left"/>
-        <w:rPr>
-          <w:rFonts w:ascii="游ゴシック" w:eastAsia="游ゴシック" w:hAnsi="游ゴシック" w:hint="eastAsia"/>
-        </w:rPr>
-      </w:pPr>
-      <w:r>
-        <w:rPr>
-          <w:rFonts w:ascii="游ゴシック" w:eastAsia="游ゴシック" w:hAnsi="游ゴシック" w:hint="eastAsia"/>
-        </w:rPr>
-        <w:t>ただし、登録から</w:t>
-      </w:r>
-      <w:r>
-        <w:rPr>
-          <w:rFonts w:ascii="游ゴシック" w:eastAsia="游ゴシック" w:hAnsi="游ゴシック" w:hint="eastAsia"/>
-        </w:rPr>
-        <w:t>翌日</w:t>
-      </w:r>
-      <w:r>
-        <w:rPr>
-          <w:rFonts w:ascii="游ゴシック" w:eastAsia="游ゴシック" w:hAnsi="游ゴシック" w:hint="eastAsia"/>
-        </w:rPr>
-        <w:t>０時までの接続はユーザ名：</w:t>
-      </w:r>
-      <w:r>
-        <w:rPr>
-          <w:rFonts w:ascii="游ゴシック" w:eastAsia="游ゴシック" w:hAnsi="游ゴシック"/>
-        </w:rPr>
-        <w:t>”temporary”</w:t>
-      </w:r>
-      <w:r>
-        <w:rPr>
-          <w:rFonts w:ascii="游ゴシック" w:eastAsia="游ゴシック" w:hAnsi="游ゴシック" w:hint="eastAsia"/>
-        </w:rPr>
-        <w:t>、パスワードは登録した</w:t>
-      </w:r>
-      <w:r>
-        <w:rPr>
-          <w:rFonts w:ascii="游ゴシック" w:eastAsia="游ゴシック" w:hAnsi="游ゴシック" w:hint="eastAsia"/>
-        </w:rPr>
-        <w:t>時のW</w:t>
-      </w:r>
-      <w:r>
-        <w:rPr>
-          <w:rFonts w:ascii="游ゴシック" w:eastAsia="游ゴシック" w:hAnsi="游ゴシック"/>
-        </w:rPr>
-        <w:t>eb</w:t>
-      </w:r>
-      <w:r>
-        <w:rPr>
-          <w:rFonts w:ascii="游ゴシック" w:eastAsia="游ゴシック" w:hAnsi="游ゴシック" w:hint="eastAsia"/>
-        </w:rPr>
-        <w:t xml:space="preserve"> </w:t>
-      </w:r>
-      <w:r>
-        <w:rPr>
-          <w:rFonts w:ascii="游ゴシック" w:eastAsia="游ゴシック" w:hAnsi="游ゴシック"/>
-        </w:rPr>
-        <w:t>API</w:t>
-      </w:r>
-      <w:r>
-        <w:rPr>
-          <w:rFonts w:ascii="游ゴシック" w:eastAsia="游ゴシック" w:hAnsi="游ゴシック" w:hint="eastAsia"/>
-        </w:rPr>
-        <w:t>のレスポンス値を使用して接続する。</w:t>
-      </w:r>
-    </w:p>
-    <w:p>
-      <w:pPr>
-        <w:widowControl/>
         <w:jc w:val="left"/>
         <w:rPr>
           <w:rFonts w:ascii="游ゴシック" w:eastAsia="游ゴシック" w:hAnsi="游ゴシック"/>
@@ -9844,19 +9720,7 @@
         <w:rPr>
           <w:rFonts w:ascii="游ゴシック" w:eastAsia="游ゴシック" w:hAnsi="游ゴシック" w:hint="eastAsia"/>
         </w:rPr>
-        <w:t>する側はこのルールで</w:t>
-      </w:r>
-      <w:r>
-        <w:rPr>
-          <w:rFonts w:ascii="游ゴシック" w:eastAsia="游ゴシック" w:hAnsi="游ゴシック" w:hint="eastAsia"/>
-        </w:rPr>
-        <w:t>暗号鍵を抽出</w:t>
-      </w:r>
-      <w:r>
-        <w:rPr>
-          <w:rFonts w:ascii="游ゴシック" w:eastAsia="游ゴシック" w:hAnsi="游ゴシック" w:hint="eastAsia"/>
-        </w:rPr>
-        <w:t>する。</w:t>
+        <w:t>する側はこのルールで複合化する。</w:t>
       </w:r>
     </w:p>
     <w:p>
@@ -9904,7 +9768,6 @@
         <w:rPr>
           <w:rFonts w:ascii="游ゴシック" w:eastAsia="游ゴシック" w:hAnsi="游ゴシック" w:hint="eastAsia"/>
         </w:rPr>
-        <w:lastRenderedPageBreak/>
         <w:t>配信単位：１日</w:t>
       </w:r>
       <w:r>
@@ -10084,6 +9947,7 @@
         <w:rPr>
           <w:rFonts w:ascii="游ゴシック" w:eastAsia="游ゴシック" w:hAnsi="游ゴシック"/>
         </w:rPr>
+        <w:lastRenderedPageBreak/>
         <w:t>{</w:t>
       </w:r>
     </w:p>
@@ -11190,7 +11054,6 @@
         <w:rPr>
           <w:rFonts w:ascii="游ゴシック" w:eastAsia="游ゴシック" w:hAnsi="游ゴシック" w:hint="eastAsia"/>
         </w:rPr>
-        <w:lastRenderedPageBreak/>
         <w:t>スマートフォンでは、以下のt</w:t>
       </w:r>
       <w:r>
@@ -11282,6 +11145,7 @@
         <w:rPr>
           <w:rFonts w:ascii="游ゴシック" w:eastAsia="游ゴシック" w:hAnsi="游ゴシック" w:hint="eastAsia"/>
         </w:rPr>
+        <w:lastRenderedPageBreak/>
         <w:t>緊急通知がデバイスから配信される。</w:t>
       </w:r>
     </w:p>
@@ -12376,19 +12240,7 @@
         <w:rPr>
           <w:rFonts w:ascii="游ゴシック" w:eastAsia="游ゴシック" w:hAnsi="游ゴシック" w:hint="eastAsia"/>
         </w:rPr>
-        <w:t xml:space="preserve">　　※</w:t>
-      </w:r>
-      <w:r>
-        <w:rPr>
-          <w:rFonts w:ascii="游ゴシック" w:eastAsia="游ゴシック" w:hAnsi="游ゴシック" w:hint="eastAsia"/>
-        </w:rPr>
-        <w:t xml:space="preserve">　</w:t>
-      </w:r>
-      <w:r>
-        <w:rPr>
-          <w:rFonts w:ascii="游ゴシック" w:eastAsia="游ゴシック" w:hAnsi="游ゴシック" w:hint="eastAsia"/>
-        </w:rPr>
-        <w:t>デバイスで</w:t>
+        <w:t xml:space="preserve">　　※デバイスで</w:t>
       </w:r>
       <w:r>
         <w:rPr>
@@ -12446,7 +12298,6 @@
         <w:rPr>
           <w:rFonts w:ascii="游ゴシック" w:eastAsia="游ゴシック" w:hAnsi="游ゴシック" w:hint="eastAsia"/>
         </w:rPr>
-        <w:lastRenderedPageBreak/>
         <w:t>配信単位：</w:t>
       </w:r>
       <w:r>
@@ -12637,6 +12488,7 @@
         <w:rPr>
           <w:rFonts w:ascii="游ゴシック" w:eastAsia="游ゴシック" w:hAnsi="游ゴシック" w:hint="eastAsia"/>
         </w:rPr>
+        <w:lastRenderedPageBreak/>
         <w:t>メッセージ：</w:t>
       </w:r>
       <w:r>
@@ -12719,19 +12571,7 @@
         <w:rPr>
           <w:rFonts w:ascii="游ゴシック" w:eastAsia="游ゴシック" w:hAnsi="游ゴシック" w:hint="eastAsia"/>
         </w:rPr>
-        <w:t>キー+暗号鍵は以下のルールで</w:t>
-      </w:r>
-      <w:r>
-        <w:rPr>
-          <w:rFonts w:ascii="游ゴシック" w:eastAsia="游ゴシック" w:hAnsi="游ゴシック" w:hint="eastAsia"/>
-        </w:rPr>
-        <w:t>抽出す</w:t>
-      </w:r>
-      <w:r>
-        <w:rPr>
-          <w:rFonts w:ascii="游ゴシック" w:eastAsia="游ゴシック" w:hAnsi="游ゴシック" w:hint="eastAsia"/>
-        </w:rPr>
-        <w:t>る。</w:t>
+        <w:t>キー+暗号鍵は以下のルールで暗号化される。</w:t>
       </w:r>
     </w:p>
     <w:p>
@@ -12796,7 +12636,7 @@
         <w:ind w:leftChars="1001" w:left="2522"/>
         <w:jc w:val="left"/>
         <w:rPr>
-          <w:rFonts w:ascii="游ゴシック" w:eastAsia="游ゴシック" w:hAnsi="游ゴシック" w:hint="eastAsia"/>
+          <w:rFonts w:ascii="游ゴシック" w:eastAsia="游ゴシック" w:hAnsi="游ゴシック"/>
         </w:rPr>
       </w:pPr>
       <w:r>
@@ -12809,115 +12649,47 @@
         <w:rPr>
           <w:rFonts w:ascii="游ゴシック" w:eastAsia="游ゴシック" w:hAnsi="游ゴシック" w:hint="eastAsia"/>
         </w:rPr>
-        <w:t>文字をキーとして、</w:t>
-      </w:r>
-      <w:r>
-        <w:rPr>
-          <w:rFonts w:ascii="游ゴシック" w:eastAsia="游ゴシック" w:hAnsi="游ゴシック"/>
-        </w:rPr>
-        <w:t>SHA256</w:t>
-      </w:r>
-      <w:r>
-        <w:rPr>
-          <w:rFonts w:ascii="游ゴシック" w:eastAsia="游ゴシック" w:hAnsi="游ゴシック" w:hint="eastAsia"/>
-        </w:rPr>
-        <w:t>ハッシュ化する。</w:t>
-      </w:r>
-    </w:p>
-    <w:p>
-      <w:pPr>
-        <w:pStyle w:val="a0"/>
+        <w:t>文字を暗号鍵として、A</w:t>
+      </w:r>
+      <w:r>
+        <w:rPr>
+          <w:rFonts w:ascii="游ゴシック" w:eastAsia="游ゴシック" w:hAnsi="游ゴシック"/>
+        </w:rPr>
+        <w:t>ES256</w:t>
+      </w:r>
+      <w:r>
+        <w:rPr>
+          <w:rFonts w:ascii="游ゴシック" w:eastAsia="游ゴシック" w:hAnsi="游ゴシック" w:hint="eastAsia"/>
+        </w:rPr>
+        <w:t>暗号化する。</w:t>
+      </w:r>
+    </w:p>
+    <w:p>
+      <w:pPr>
         <w:widowControl/>
-        <w:numPr>
-          <w:ilvl w:val="2"/>
-          <w:numId w:val="26"/>
-        </w:numPr>
-        <w:ind w:leftChars="1001" w:left="2522"/>
+        <w:ind w:leftChars="800" w:left="1680"/>
         <w:jc w:val="left"/>
         <w:rPr>
-          <w:rFonts w:ascii="游ゴシック" w:eastAsia="游ゴシック" w:hAnsi="游ゴシック" w:hint="eastAsia"/>
-        </w:rPr>
-      </w:pPr>
-      <w:r>
-        <w:rPr>
-          <w:rFonts w:ascii="游ゴシック" w:eastAsia="游ゴシック" w:hAnsi="游ゴシック" w:hint="eastAsia"/>
-        </w:rPr>
-        <w:t>キーは</w:t>
-      </w:r>
-      <w:r>
-        <w:rPr>
-          <w:rFonts w:ascii="游ゴシック" w:eastAsia="游ゴシック" w:hAnsi="游ゴシック" w:hint="eastAsia"/>
-        </w:rPr>
-        <w:t>管理者アプリおよび学校アプリ</w:t>
-      </w:r>
-      <w:r>
-        <w:rPr>
-          <w:rFonts w:ascii="游ゴシック" w:eastAsia="游ゴシック" w:hAnsi="游ゴシック" w:hint="eastAsia"/>
-        </w:rPr>
-        <w:t>に</w:t>
-      </w:r>
-      <w:r>
-        <w:rPr>
-          <w:rFonts w:ascii="游ゴシック" w:eastAsia="游ゴシック" w:hAnsi="游ゴシック"/>
-        </w:rPr>
-        <w:t>key</w:t>
-      </w:r>
-      <w:r>
-        <w:rPr>
-          <w:rFonts w:ascii="游ゴシック" w:eastAsia="游ゴシック" w:hAnsi="游ゴシック" w:hint="eastAsia"/>
-        </w:rPr>
-        <w:t>として設定</w:t>
-      </w:r>
-      <w:r>
-        <w:rPr>
-          <w:rFonts w:ascii="游ゴシック" w:eastAsia="游ゴシック" w:hAnsi="游ゴシック" w:hint="eastAsia"/>
-        </w:rPr>
-        <w:t>する</w:t>
-      </w:r>
-      <w:r>
-        <w:rPr>
-          <w:rFonts w:ascii="游ゴシック" w:eastAsia="游ゴシック" w:hAnsi="游ゴシック" w:hint="eastAsia"/>
-        </w:rPr>
-        <w:t>ため</w:t>
-      </w:r>
-      <w:r>
-        <w:rPr>
-          <w:rFonts w:ascii="游ゴシック" w:eastAsia="游ゴシック" w:hAnsi="游ゴシック" w:hint="eastAsia"/>
-        </w:rPr>
-        <w:t>、ハッシュ値を比較し、その後ろの文字列を暗号キーとして取り出す。</w:t>
-      </w:r>
-    </w:p>
-    <w:p>
-      <w:pPr>
-        <w:pStyle w:val="a0"/>
-        <w:widowControl/>
-        <w:numPr>
-          <w:ilvl w:val="2"/>
-          <w:numId w:val="29"/>
-        </w:numPr>
-        <w:ind w:left="2410"/>
-        <w:jc w:val="left"/>
-        <w:rPr>
-          <w:rFonts w:ascii="游ゴシック" w:eastAsia="游ゴシック" w:hAnsi="游ゴシック"/>
-        </w:rPr>
-      </w:pPr>
-      <w:r>
-        <w:rPr>
-          <w:rFonts w:ascii="游ゴシック" w:eastAsia="游ゴシック" w:hAnsi="游ゴシック" w:hint="eastAsia"/>
-        </w:rPr>
-        <w:t>次の暗号鍵を送信する前にそれ以前のメッセージを</w:t>
-      </w:r>
-      <w:r>
-        <w:rPr>
-          <w:rFonts w:ascii="游ゴシック" w:eastAsia="游ゴシック" w:hAnsi="游ゴシック" w:hint="eastAsia"/>
-        </w:rPr>
-        <w:t>管理者アプリ</w:t>
-      </w:r>
-      <w:r>
-        <w:rPr>
-          <w:rFonts w:ascii="游ゴシック" w:eastAsia="游ゴシック" w:hAnsi="游ゴシック" w:hint="eastAsia"/>
-        </w:rPr>
-        <w:t>側から削除する。</w:t>
+          <w:rFonts w:ascii="游ゴシック" w:eastAsia="游ゴシック" w:hAnsi="游ゴシック"/>
+        </w:rPr>
+      </w:pPr>
+      <w:r>
+        <w:rPr>
+          <w:rFonts w:ascii="游ゴシック" w:eastAsia="游ゴシック" w:hAnsi="游ゴシック" w:hint="eastAsia"/>
+        </w:rPr>
+        <w:t>※</w:t>
+      </w:r>
+      <w:r>
+        <w:rPr>
+          <w:rFonts w:ascii="游ゴシック" w:eastAsia="游ゴシック" w:hAnsi="游ゴシック" w:hint="eastAsia"/>
+        </w:rPr>
+        <w:t xml:space="preserve">　</w:t>
+      </w:r>
+      <w:r>
+        <w:rPr>
+          <w:rFonts w:ascii="游ゴシック" w:eastAsia="游ゴシック" w:hAnsi="游ゴシック" w:hint="eastAsia"/>
+        </w:rPr>
+        <w:t>次の暗号鍵を送信する前にそれ以前のメッセージをデバイス側から削除する。</w:t>
       </w:r>
     </w:p>
     <w:p>
@@ -16688,7 +16460,7 @@
         <w:rFonts w:ascii="Wingdings" w:hAnsi="Wingdings" w:hint="default"/>
       </w:rPr>
     </w:lvl>
-    <w:lvl w:ilvl="4" w:tplc="0409000B">
+    <w:lvl w:ilvl="4" w:tplc="0409000B" w:tentative="1">
       <w:start w:val="1"/>
       <w:numFmt w:val="bullet"/>
       <w:lvlText w:val=""/>
@@ -16700,7 +16472,7 @@
         <w:rFonts w:ascii="Wingdings" w:hAnsi="Wingdings" w:hint="default"/>
       </w:rPr>
     </w:lvl>
-    <w:lvl w:ilvl="5" w:tplc="0409000D">
+    <w:lvl w:ilvl="5" w:tplc="0409000D" w:tentative="1">
       <w:start w:val="1"/>
       <w:numFmt w:val="bullet"/>
       <w:lvlText w:val=""/>
@@ -16893,7 +16665,7 @@
         <w:ind w:left="2102" w:hanging="420"/>
       </w:pPr>
     </w:lvl>
-    <w:lvl w:ilvl="3" w:tplc="0409000F">
+    <w:lvl w:ilvl="3" w:tplc="0409000F" w:tentative="1">
       <w:start w:val="1"/>
       <w:numFmt w:val="decimal"/>
       <w:lvlText w:val="%4."/>

</xml_diff>